<commit_message>
FEAT: Updateing LKP5 result
</commit_message>
<xml_diff>
--- a/Hasil LKP5.docx
+++ b/Hasil LKP5.docx
@@ -586,6 +586,7 @@
       <w:r>
         <w:rPr>
           <w:rFonts w:ascii="Times New Roman" w:hAnsi="Times New Roman" w:cs="Times New Roman"/>
+          <w:noProof/>
           <w:sz w:val="24"/>
           <w:szCs w:val="24"/>
           <w:lang w:val="en-US"/>
@@ -686,6 +687,7 @@
       <w:r>
         <w:rPr>
           <w:rFonts w:ascii="Times New Roman" w:hAnsi="Times New Roman" w:cs="Times New Roman"/>
+          <w:noProof/>
           <w:sz w:val="24"/>
           <w:szCs w:val="24"/>
           <w:lang w:val="en-US"/>
@@ -1412,31 +1414,7 @@
           <w:szCs w:val="24"/>
         </w:rPr>
         <w:lastRenderedPageBreak/>
-        <w:t xml:space="preserve">Langkah </w:t>
-      </w:r>
-      <w:r>
-        <w:rPr>
-          <w:rFonts w:ascii="Times New Roman" w:hAnsi="Times New Roman" w:cs="Times New Roman"/>
-          <w:sz w:val="24"/>
-          <w:szCs w:val="24"/>
-        </w:rPr>
-        <w:t>2</w:t>
-      </w:r>
-      <w:r>
-        <w:rPr>
-          <w:rFonts w:ascii="Times New Roman" w:hAnsi="Times New Roman" w:cs="Times New Roman"/>
-          <w:sz w:val="24"/>
-          <w:szCs w:val="24"/>
-        </w:rPr>
-        <w:t xml:space="preserve"> – </w:t>
-      </w:r>
-      <w:r>
-        <w:rPr>
-          <w:rFonts w:ascii="Times New Roman" w:hAnsi="Times New Roman" w:cs="Times New Roman"/>
-          <w:sz w:val="24"/>
-          <w:szCs w:val="24"/>
-        </w:rPr>
-        <w:t>Baseline Model &amp; Pipeline</w:t>
+        <w:t>Langkah 2 – Baseline Model &amp; Pipeline</w:t>
       </w:r>
     </w:p>
     <w:p>
@@ -1568,6 +1546,7 @@
       <w:r>
         <w:rPr>
           <w:rFonts w:ascii="Times New Roman" w:hAnsi="Times New Roman" w:cs="Times New Roman"/>
+          <w:noProof/>
           <w:sz w:val="24"/>
           <w:szCs w:val="24"/>
         </w:rPr>
@@ -1995,23 +1974,7 @@
           <w:szCs w:val="24"/>
         </w:rPr>
         <w:lastRenderedPageBreak/>
-        <w:t xml:space="preserve">Langkah </w:t>
-      </w:r>
-      <w:r>
-        <w:rPr>
-          <w:rFonts w:ascii="Times New Roman" w:hAnsi="Times New Roman" w:cs="Times New Roman"/>
-          <w:sz w:val="24"/>
-          <w:szCs w:val="24"/>
-        </w:rPr>
-        <w:t>3</w:t>
-      </w:r>
-      <w:r>
-        <w:rPr>
-          <w:rFonts w:ascii="Times New Roman" w:hAnsi="Times New Roman" w:cs="Times New Roman"/>
-          <w:sz w:val="24"/>
-          <w:szCs w:val="24"/>
-        </w:rPr>
-        <w:t xml:space="preserve"> – Model </w:t>
+        <w:t xml:space="preserve">Langkah 3 – Model </w:t>
       </w:r>
       <w:proofErr w:type="spellStart"/>
       <w:r>
@@ -2169,6 +2132,7 @@
       <w:r>
         <w:rPr>
           <w:rFonts w:ascii="Times New Roman" w:hAnsi="Times New Roman" w:cs="Times New Roman"/>
+          <w:noProof/>
           <w:sz w:val="24"/>
           <w:szCs w:val="24"/>
         </w:rPr>
@@ -6266,6 +6230,7 @@
       <w:r>
         <w:rPr>
           <w:rFonts w:ascii="Times New Roman" w:hAnsi="Times New Roman" w:cs="Times New Roman"/>
+          <w:noProof/>
           <w:sz w:val="24"/>
           <w:szCs w:val="24"/>
         </w:rPr>
@@ -6971,6 +6936,7 @@
       <w:r>
         <w:rPr>
           <w:rFonts w:ascii="Times New Roman" w:hAnsi="Times New Roman" w:cs="Times New Roman"/>
+          <w:noProof/>
           <w:sz w:val="24"/>
           <w:szCs w:val="24"/>
         </w:rPr>
@@ -7013,20 +6979,79 @@
     </w:p>
     <w:p>
       <w:pPr>
-        <w:rPr>
-          <w:rFonts w:ascii="Times New Roman" w:hAnsi="Times New Roman" w:cs="Times New Roman"/>
-          <w:sz w:val="24"/>
-          <w:szCs w:val="24"/>
-        </w:rPr>
-      </w:pPr>
-      <w:r>
-        <w:rPr>
-          <w:rFonts w:ascii="Times New Roman" w:hAnsi="Times New Roman" w:cs="Times New Roman"/>
-          <w:sz w:val="24"/>
-          <w:szCs w:val="24"/>
-        </w:rPr>
-        <w:br w:type="page"/>
-      </w:r>
+        <w:pStyle w:val="ListParagraph"/>
+        <w:ind w:left="1080"/>
+        <w:rPr>
+          <w:rFonts w:ascii="Times New Roman" w:hAnsi="Times New Roman" w:cs="Times New Roman"/>
+          <w:sz w:val="24"/>
+          <w:szCs w:val="24"/>
+        </w:rPr>
+      </w:pPr>
+    </w:p>
+    <w:p>
+      <w:pPr>
+        <w:pStyle w:val="ListParagraph"/>
+        <w:ind w:left="1080"/>
+        <w:rPr>
+          <w:rFonts w:ascii="Times New Roman" w:hAnsi="Times New Roman" w:cs="Times New Roman"/>
+          <w:sz w:val="24"/>
+          <w:szCs w:val="24"/>
+        </w:rPr>
+      </w:pPr>
+      <w:r>
+        <w:rPr>
+          <w:rFonts w:ascii="Times New Roman" w:hAnsi="Times New Roman" w:cs="Times New Roman"/>
+          <w:sz w:val="24"/>
+          <w:szCs w:val="24"/>
+        </w:rPr>
+        <w:lastRenderedPageBreak/>
+        <w:drawing>
+          <wp:inline distT="0" distB="0" distL="0" distR="0" wp14:anchorId="5EADA223" wp14:editId="6228BE72">
+            <wp:extent cx="4895850" cy="3634797"/>
+            <wp:effectExtent l="0" t="0" r="0" b="3810"/>
+            <wp:docPr id="992807911" name="Picture 1"/>
+            <wp:cNvGraphicFramePr>
+              <a:graphicFrameLocks xmlns:a="http://schemas.openxmlformats.org/drawingml/2006/main" noChangeAspect="1"/>
+            </wp:cNvGraphicFramePr>
+            <a:graphic xmlns:a="http://schemas.openxmlformats.org/drawingml/2006/main">
+              <a:graphicData uri="http://schemas.openxmlformats.org/drawingml/2006/picture">
+                <pic:pic xmlns:pic="http://schemas.openxmlformats.org/drawingml/2006/picture">
+                  <pic:nvPicPr>
+                    <pic:cNvPr id="992807911" name=""/>
+                    <pic:cNvPicPr/>
+                  </pic:nvPicPr>
+                  <pic:blipFill>
+                    <a:blip r:embed="rId17"/>
+                    <a:stretch>
+                      <a:fillRect/>
+                    </a:stretch>
+                  </pic:blipFill>
+                  <pic:spPr>
+                    <a:xfrm>
+                      <a:off x="0" y="0"/>
+                      <a:ext cx="4897210" cy="3635807"/>
+                    </a:xfrm>
+                    <a:prstGeom prst="rect">
+                      <a:avLst/>
+                    </a:prstGeom>
+                  </pic:spPr>
+                </pic:pic>
+              </a:graphicData>
+            </a:graphic>
+          </wp:inline>
+        </w:drawing>
+      </w:r>
+    </w:p>
+    <w:p>
+      <w:pPr>
+        <w:pStyle w:val="ListParagraph"/>
+        <w:ind w:left="1080"/>
+        <w:rPr>
+          <w:rFonts w:ascii="Times New Roman" w:hAnsi="Times New Roman" w:cs="Times New Roman"/>
+          <w:sz w:val="24"/>
+          <w:szCs w:val="24"/>
+        </w:rPr>
+      </w:pPr>
     </w:p>
     <w:p>
       <w:pPr>
@@ -7044,7 +7069,6 @@
           <w:sz w:val="24"/>
           <w:szCs w:val="24"/>
         </w:rPr>
-        <w:lastRenderedPageBreak/>
         <w:t>Penjelasan</w:t>
       </w:r>
       <w:proofErr w:type="spellEnd"/>
@@ -7790,10 +7814,7 @@
         <w:ind w:left="1440"/>
       </w:pPr>
       <w:r>
-        <w:t>M</w:t>
-      </w:r>
-      <w:r>
-        <w:t xml:space="preserve">odel </w:t>
+        <w:t xml:space="preserve">Model </w:t>
       </w:r>
       <w:proofErr w:type="spellStart"/>
       <w:r>
@@ -7858,13 +7879,7 @@
         <w:ind w:left="1440"/>
       </w:pPr>
       <w:r>
-        <w:t>Tapi</w:t>
-      </w:r>
-      <w:r>
-        <w:t xml:space="preserve"> </w:t>
-      </w:r>
-      <w:r>
-        <w:t xml:space="preserve">juga </w:t>
+        <w:t xml:space="preserve">Tapi juga </w:t>
       </w:r>
       <w:proofErr w:type="spellStart"/>
       <w:r>
@@ -8217,6 +8232,7 @@
         <w:ind w:left="1440"/>
       </w:pPr>
       <w:r>
+        <w:lastRenderedPageBreak/>
         <w:t>F1 Score</w:t>
       </w:r>
     </w:p>
@@ -8368,13 +8384,7 @@
         <w:ind w:left="1440"/>
       </w:pPr>
       <w:r>
-        <w:t>p</w:t>
-      </w:r>
-      <w:r>
-        <w:t>recision</w:t>
-      </w:r>
-      <w:r>
-        <w:t xml:space="preserve">: </w:t>
+        <w:t xml:space="preserve">precision: </w:t>
       </w:r>
       <w:proofErr w:type="spellStart"/>
       <w:r>
@@ -8439,13 +8449,7 @@
         <w:ind w:left="1440"/>
       </w:pPr>
       <w:r>
-        <w:t>r</w:t>
-      </w:r>
-      <w:r>
-        <w:t>ecall</w:t>
-      </w:r>
-      <w:r>
-        <w:t xml:space="preserve">: </w:t>
+        <w:t xml:space="preserve">recall: </w:t>
       </w:r>
       <w:proofErr w:type="spellStart"/>
       <w:r>
@@ -8518,13 +8522,7 @@
         <w:ind w:left="1440"/>
       </w:pPr>
       <w:r>
-        <w:t>f1-score</w:t>
-      </w:r>
-      <w:r>
-        <w:t xml:space="preserve">: </w:t>
-      </w:r>
-      <w:r>
-        <w:t xml:space="preserve">Rata-rata </w:t>
+        <w:t xml:space="preserve">f1-score: Rata-rata </w:t>
       </w:r>
       <w:proofErr w:type="spellStart"/>
       <w:r>
@@ -8549,13 +8547,7 @@
         <w:ind w:left="1440"/>
       </w:pPr>
       <w:r>
-        <w:t>s</w:t>
-      </w:r>
-      <w:r>
-        <w:t>upport</w:t>
-      </w:r>
-      <w:r>
-        <w:t xml:space="preserve">: </w:t>
+        <w:t xml:space="preserve">support: </w:t>
       </w:r>
       <w:proofErr w:type="spellStart"/>
       <w:r>
@@ -9579,7 +9571,7 @@
                     <pic:cNvPicPr/>
                   </pic:nvPicPr>
                   <pic:blipFill>
-                    <a:blip r:embed="rId17"/>
+                    <a:blip r:embed="rId18"/>
                     <a:stretch>
                       <a:fillRect/>
                     </a:stretch>
@@ -9701,7 +9693,7 @@
                     <pic:cNvPicPr/>
                   </pic:nvPicPr>
                   <pic:blipFill>
-                    <a:blip r:embed="rId18"/>
+                    <a:blip r:embed="rId19"/>
                     <a:stretch>
                       <a:fillRect/>
                     </a:stretch>
@@ -9987,6 +9979,7 @@
       <w:r>
         <w:rPr>
           <w:rFonts w:ascii="Times New Roman" w:hAnsi="Times New Roman" w:cs="Times New Roman"/>
+          <w:noProof/>
           <w:sz w:val="24"/>
           <w:szCs w:val="24"/>
         </w:rPr>
@@ -10006,7 +9999,7 @@
                     <pic:cNvPicPr/>
                   </pic:nvPicPr>
                   <pic:blipFill>
-                    <a:blip r:embed="rId19"/>
+                    <a:blip r:embed="rId20"/>
                     <a:stretch>
                       <a:fillRect/>
                     </a:stretch>
@@ -10084,59 +10077,47 @@
           <w:szCs w:val="24"/>
         </w:rPr>
       </w:pPr>
-      <w:proofErr w:type="spellStart"/>
-      <w:r>
-        <w:rPr>
-          <w:rFonts w:ascii="Times New Roman" w:hAnsi="Times New Roman" w:cs="Times New Roman"/>
-          <w:sz w:val="24"/>
-          <w:szCs w:val="24"/>
-        </w:rPr>
-        <w:t>Terlihat</w:t>
-      </w:r>
-      <w:proofErr w:type="spellEnd"/>
-      <w:r>
-        <w:rPr>
-          <w:rFonts w:ascii="Times New Roman" w:hAnsi="Times New Roman" w:cs="Times New Roman"/>
-          <w:sz w:val="24"/>
-          <w:szCs w:val="24"/>
-        </w:rPr>
-        <w:t xml:space="preserve"> di terminal </w:t>
-      </w:r>
-      <w:proofErr w:type="spellStart"/>
-      <w:r>
-        <w:rPr>
-          <w:rFonts w:ascii="Times New Roman" w:hAnsi="Times New Roman" w:cs="Times New Roman"/>
-          <w:sz w:val="24"/>
-          <w:szCs w:val="24"/>
-        </w:rPr>
-        <w:t>berhasil</w:t>
-      </w:r>
-      <w:proofErr w:type="spellEnd"/>
-      <w:r>
-        <w:rPr>
-          <w:rFonts w:ascii="Times New Roman" w:hAnsi="Times New Roman" w:cs="Times New Roman"/>
-          <w:sz w:val="24"/>
-          <w:szCs w:val="24"/>
-        </w:rPr>
-        <w:t xml:space="preserve"> </w:t>
-      </w:r>
-      <w:proofErr w:type="spellStart"/>
-      <w:r>
-        <w:rPr>
-          <w:rFonts w:ascii="Times New Roman" w:hAnsi="Times New Roman" w:cs="Times New Roman"/>
-          <w:sz w:val="24"/>
-          <w:szCs w:val="24"/>
-        </w:rPr>
-        <w:t>jalan</w:t>
-      </w:r>
-      <w:proofErr w:type="spellEnd"/>
-      <w:r>
-        <w:rPr>
-          <w:rFonts w:ascii="Times New Roman" w:hAnsi="Times New Roman" w:cs="Times New Roman"/>
-          <w:sz w:val="24"/>
-          <w:szCs w:val="24"/>
-        </w:rPr>
-        <w:t xml:space="preserve"> web local</w:t>
+      <w:r>
+        <w:rPr>
+          <w:rFonts w:ascii="Times New Roman" w:hAnsi="Times New Roman" w:cs="Times New Roman"/>
+          <w:sz w:val="24"/>
+          <w:szCs w:val="24"/>
+        </w:rPr>
+        <w:drawing>
+          <wp:inline distT="0" distB="0" distL="0" distR="0" wp14:anchorId="29E7CD39" wp14:editId="3CB8D9F3">
+            <wp:extent cx="2857899" cy="362001"/>
+            <wp:effectExtent l="0" t="0" r="0" b="0"/>
+            <wp:docPr id="1847258532" name="Picture 1"/>
+            <wp:cNvGraphicFramePr>
+              <a:graphicFrameLocks xmlns:a="http://schemas.openxmlformats.org/drawingml/2006/main" noChangeAspect="1"/>
+            </wp:cNvGraphicFramePr>
+            <a:graphic xmlns:a="http://schemas.openxmlformats.org/drawingml/2006/main">
+              <a:graphicData uri="http://schemas.openxmlformats.org/drawingml/2006/picture">
+                <pic:pic xmlns:pic="http://schemas.openxmlformats.org/drawingml/2006/picture">
+                  <pic:nvPicPr>
+                    <pic:cNvPr id="1847258532" name=""/>
+                    <pic:cNvPicPr/>
+                  </pic:nvPicPr>
+                  <pic:blipFill>
+                    <a:blip r:embed="rId21"/>
+                    <a:stretch>
+                      <a:fillRect/>
+                    </a:stretch>
+                  </pic:blipFill>
+                  <pic:spPr>
+                    <a:xfrm>
+                      <a:off x="0" y="0"/>
+                      <a:ext cx="2857899" cy="362001"/>
+                    </a:xfrm>
+                    <a:prstGeom prst="rect">
+                      <a:avLst/>
+                    </a:prstGeom>
+                  </pic:spPr>
+                </pic:pic>
+              </a:graphicData>
+            </a:graphic>
+          </wp:inline>
+        </w:drawing>
       </w:r>
     </w:p>
     <w:p>
@@ -10149,9 +10130,86 @@
           <w:szCs w:val="24"/>
         </w:rPr>
       </w:pPr>
-      <w:r>
-        <w:rPr>
-          <w:rFonts w:ascii="Times New Roman" w:hAnsi="Times New Roman" w:cs="Times New Roman"/>
+    </w:p>
+    <w:p>
+      <w:pPr>
+        <w:pStyle w:val="ListParagraph"/>
+        <w:ind w:left="1080"/>
+        <w:rPr>
+          <w:rFonts w:ascii="Times New Roman" w:hAnsi="Times New Roman" w:cs="Times New Roman"/>
+          <w:sz w:val="24"/>
+          <w:szCs w:val="24"/>
+        </w:rPr>
+      </w:pPr>
+      <w:proofErr w:type="spellStart"/>
+      <w:r>
+        <w:rPr>
+          <w:rFonts w:ascii="Times New Roman" w:hAnsi="Times New Roman" w:cs="Times New Roman"/>
+          <w:sz w:val="24"/>
+          <w:szCs w:val="24"/>
+        </w:rPr>
+        <w:t>Terlihat</w:t>
+      </w:r>
+      <w:proofErr w:type="spellEnd"/>
+      <w:r>
+        <w:rPr>
+          <w:rFonts w:ascii="Times New Roman" w:hAnsi="Times New Roman" w:cs="Times New Roman"/>
+          <w:sz w:val="24"/>
+          <w:szCs w:val="24"/>
+        </w:rPr>
+        <w:t xml:space="preserve"> di terminal </w:t>
+      </w:r>
+      <w:proofErr w:type="spellStart"/>
+      <w:r>
+        <w:rPr>
+          <w:rFonts w:ascii="Times New Roman" w:hAnsi="Times New Roman" w:cs="Times New Roman"/>
+          <w:sz w:val="24"/>
+          <w:szCs w:val="24"/>
+        </w:rPr>
+        <w:t>berhasil</w:t>
+      </w:r>
+      <w:proofErr w:type="spellEnd"/>
+      <w:r>
+        <w:rPr>
+          <w:rFonts w:ascii="Times New Roman" w:hAnsi="Times New Roman" w:cs="Times New Roman"/>
+          <w:sz w:val="24"/>
+          <w:szCs w:val="24"/>
+        </w:rPr>
+        <w:t xml:space="preserve"> </w:t>
+      </w:r>
+      <w:proofErr w:type="spellStart"/>
+      <w:r>
+        <w:rPr>
+          <w:rFonts w:ascii="Times New Roman" w:hAnsi="Times New Roman" w:cs="Times New Roman"/>
+          <w:sz w:val="24"/>
+          <w:szCs w:val="24"/>
+        </w:rPr>
+        <w:t>jalan</w:t>
+      </w:r>
+      <w:proofErr w:type="spellEnd"/>
+      <w:r>
+        <w:rPr>
+          <w:rFonts w:ascii="Times New Roman" w:hAnsi="Times New Roman" w:cs="Times New Roman"/>
+          <w:sz w:val="24"/>
+          <w:szCs w:val="24"/>
+        </w:rPr>
+        <w:t xml:space="preserve"> web local</w:t>
+      </w:r>
+    </w:p>
+    <w:p>
+      <w:pPr>
+        <w:pStyle w:val="ListParagraph"/>
+        <w:ind w:left="1080"/>
+        <w:rPr>
+          <w:rFonts w:ascii="Times New Roman" w:hAnsi="Times New Roman" w:cs="Times New Roman"/>
+          <w:sz w:val="24"/>
+          <w:szCs w:val="24"/>
+        </w:rPr>
+      </w:pPr>
+      <w:r>
+        <w:rPr>
+          <w:rFonts w:ascii="Times New Roman" w:hAnsi="Times New Roman" w:cs="Times New Roman"/>
+          <w:noProof/>
           <w:sz w:val="24"/>
           <w:szCs w:val="24"/>
         </w:rPr>
@@ -10171,7 +10229,7 @@
                     <pic:cNvPicPr/>
                   </pic:nvPicPr>
                   <pic:blipFill>
-                    <a:blip r:embed="rId20"/>
+                    <a:blip r:embed="rId22"/>
                     <a:stretch>
                       <a:fillRect/>
                     </a:stretch>
@@ -13904,6 +13962,7 @@
   <w:style w:type="character" w:default="1" w:styleId="DefaultParagraphFont">
     <w:name w:val="Default Paragraph Font"/>
     <w:uiPriority w:val="1"/>
+    <w:semiHidden/>
     <w:unhideWhenUsed/>
   </w:style>
   <w:style w:type="table" w:default="1" w:styleId="TableNormal">

</xml_diff>